<commit_message>
cambio en los archivos
</commit_message>
<xml_diff>
--- a/manual tecnico.docx
+++ b/manual tecnico.docx
@@ -712,10 +712,7 @@
           <w:r>
             <w:fldChar w:fldCharType="separate"/>
           </w:r>
-          <w:r>
-            <w:t xml:space="preserve"> </w:t>
-          </w:r>
-          <w:hyperlink w:anchor="_Toc99710417" w:history="1">
+          <w:hyperlink w:anchor="_Toc99971044" w:history="1">
             <w:r>
               <w:rPr>
                 <w:rStyle w:val="Hipervnculo"/>
@@ -742,7 +739,7 @@
                 <w:noProof/>
                 <w:webHidden/>
               </w:rPr>
-              <w:instrText xml:space="preserve"> PAGEREF _Toc99710417 \h </w:instrText>
+              <w:instrText xml:space="preserve"> PAGEREF _Toc99971044 \h </w:instrText>
             </w:r>
             <w:r>
               <w:rPr>
@@ -785,7 +782,7 @@
               <w:lang w:eastAsia="es-MX"/>
             </w:rPr>
           </w:pPr>
-          <w:hyperlink w:anchor="_Toc99710418" w:history="1">
+          <w:hyperlink w:anchor="_Toc99971045" w:history="1">
             <w:r>
               <w:rPr>
                 <w:rStyle w:val="Hipervnculo"/>
@@ -812,7 +809,7 @@
                 <w:noProof/>
                 <w:webHidden/>
               </w:rPr>
-              <w:instrText xml:space="preserve"> PAGEREF _Toc99710418 \h </w:instrText>
+              <w:instrText xml:space="preserve"> PAGEREF _Toc99971045 \h </w:instrText>
             </w:r>
             <w:r>
               <w:rPr>
@@ -855,7 +852,7 @@
               <w:lang w:eastAsia="es-MX"/>
             </w:rPr>
           </w:pPr>
-          <w:hyperlink w:anchor="_Toc99710419" w:history="1">
+          <w:hyperlink w:anchor="_Toc99971046" w:history="1">
             <w:r>
               <w:rPr>
                 <w:rStyle w:val="Hipervnculo"/>
@@ -882,7 +879,7 @@
                 <w:noProof/>
                 <w:webHidden/>
               </w:rPr>
-              <w:instrText xml:space="preserve"> PAGEREF _Toc99710419 \h </w:instrText>
+              <w:instrText xml:space="preserve"> PAGEREF _Toc99971046 \h </w:instrText>
             </w:r>
             <w:r>
               <w:rPr>
@@ -925,7 +922,7 @@
               <w:lang w:eastAsia="es-MX"/>
             </w:rPr>
           </w:pPr>
-          <w:hyperlink w:anchor="_Toc99710420" w:history="1">
+          <w:hyperlink w:anchor="_Toc99971047" w:history="1">
             <w:r>
               <w:rPr>
                 <w:rStyle w:val="Hipervnculo"/>
@@ -952,7 +949,7 @@
                 <w:noProof/>
                 <w:webHidden/>
               </w:rPr>
-              <w:instrText xml:space="preserve"> PAGEREF _Toc99710420 \h </w:instrText>
+              <w:instrText xml:space="preserve"> PAGEREF _Toc99971047 \h </w:instrText>
             </w:r>
             <w:r>
               <w:rPr>
@@ -995,7 +992,7 @@
               <w:lang w:eastAsia="es-MX"/>
             </w:rPr>
           </w:pPr>
-          <w:hyperlink w:anchor="_Toc99710421" w:history="1">
+          <w:hyperlink w:anchor="_Toc99971048" w:history="1">
             <w:r>
               <w:rPr>
                 <w:rStyle w:val="Hipervnculo"/>
@@ -1022,7 +1019,7 @@
                 <w:noProof/>
                 <w:webHidden/>
               </w:rPr>
-              <w:instrText xml:space="preserve"> PAGEREF _Toc99710421 \h </w:instrText>
+              <w:instrText xml:space="preserve"> PAGEREF _Toc99971048 \h </w:instrText>
             </w:r>
             <w:r>
               <w:rPr>
@@ -1043,6 +1040,214 @@
                 <w:webHidden/>
               </w:rPr>
               <w:t>2</w:t>
+            </w:r>
+            <w:r>
+              <w:rPr>
+                <w:noProof/>
+                <w:webHidden/>
+              </w:rPr>
+              <w:fldChar w:fldCharType="end"/>
+            </w:r>
+          </w:hyperlink>
+        </w:p>
+        <w:p>
+          <w:pPr>
+            <w:pStyle w:val="TDC2"/>
+            <w:tabs>
+              <w:tab w:val="right" w:leader="dot" w:pos="8828"/>
+            </w:tabs>
+            <w:rPr>
+              <w:rFonts w:eastAsiaTheme="minorEastAsia"/>
+              <w:noProof/>
+              <w:lang w:eastAsia="es-MX"/>
+            </w:rPr>
+          </w:pPr>
+          <w:hyperlink w:anchor="_Toc99971049" w:history="1">
+            <w:r>
+              <w:rPr>
+                <w:rStyle w:val="Hipervnculo"/>
+                <w:noProof/>
+              </w:rPr>
+              <w:t>Cambios en el código</w:t>
+            </w:r>
+            <w:r>
+              <w:rPr>
+                <w:noProof/>
+                <w:webHidden/>
+              </w:rPr>
+              <w:tab/>
+            </w:r>
+            <w:r>
+              <w:rPr>
+                <w:noProof/>
+                <w:webHidden/>
+              </w:rPr>
+              <w:fldChar w:fldCharType="begin"/>
+            </w:r>
+            <w:r>
+              <w:rPr>
+                <w:noProof/>
+                <w:webHidden/>
+              </w:rPr>
+              <w:instrText xml:space="preserve"> PAGEREF _Toc99971049 \h </w:instrText>
+            </w:r>
+            <w:r>
+              <w:rPr>
+                <w:noProof/>
+                <w:webHidden/>
+              </w:rPr>
+            </w:r>
+            <w:r>
+              <w:rPr>
+                <w:noProof/>
+                <w:webHidden/>
+              </w:rPr>
+              <w:fldChar w:fldCharType="separate"/>
+            </w:r>
+            <w:r>
+              <w:rPr>
+                <w:noProof/>
+                <w:webHidden/>
+              </w:rPr>
+              <w:t>4</w:t>
+            </w:r>
+            <w:r>
+              <w:rPr>
+                <w:noProof/>
+                <w:webHidden/>
+              </w:rPr>
+              <w:fldChar w:fldCharType="end"/>
+            </w:r>
+          </w:hyperlink>
+        </w:p>
+        <w:p>
+          <w:pPr>
+            <w:pStyle w:val="TDC2"/>
+            <w:tabs>
+              <w:tab w:val="right" w:leader="dot" w:pos="8828"/>
+            </w:tabs>
+            <w:rPr>
+              <w:rFonts w:eastAsiaTheme="minorEastAsia"/>
+              <w:noProof/>
+              <w:lang w:eastAsia="es-MX"/>
+            </w:rPr>
+          </w:pPr>
+          <w:hyperlink w:anchor="_Toc99971050" w:history="1">
+            <w:r>
+              <w:rPr>
+                <w:rStyle w:val="Hipervnculo"/>
+                <w:noProof/>
+              </w:rPr>
+              <w:t>Uso de la cámara en el transporte</w:t>
+            </w:r>
+            <w:r>
+              <w:rPr>
+                <w:noProof/>
+                <w:webHidden/>
+              </w:rPr>
+              <w:tab/>
+            </w:r>
+            <w:r>
+              <w:rPr>
+                <w:noProof/>
+                <w:webHidden/>
+              </w:rPr>
+              <w:fldChar w:fldCharType="begin"/>
+            </w:r>
+            <w:r>
+              <w:rPr>
+                <w:noProof/>
+                <w:webHidden/>
+              </w:rPr>
+              <w:instrText xml:space="preserve"> PAGEREF _Toc99971050 \h </w:instrText>
+            </w:r>
+            <w:r>
+              <w:rPr>
+                <w:noProof/>
+                <w:webHidden/>
+              </w:rPr>
+            </w:r>
+            <w:r>
+              <w:rPr>
+                <w:noProof/>
+                <w:webHidden/>
+              </w:rPr>
+              <w:fldChar w:fldCharType="separate"/>
+            </w:r>
+            <w:r>
+              <w:rPr>
+                <w:noProof/>
+                <w:webHidden/>
+              </w:rPr>
+              <w:t>4</w:t>
+            </w:r>
+            <w:r>
+              <w:rPr>
+                <w:noProof/>
+                <w:webHidden/>
+              </w:rPr>
+              <w:fldChar w:fldCharType="end"/>
+            </w:r>
+          </w:hyperlink>
+        </w:p>
+        <w:p>
+          <w:pPr>
+            <w:pStyle w:val="TDC3"/>
+            <w:tabs>
+              <w:tab w:val="right" w:leader="dot" w:pos="8828"/>
+            </w:tabs>
+            <w:rPr>
+              <w:noProof/>
+            </w:rPr>
+          </w:pPr>
+          <w:hyperlink w:anchor="_Toc99971051" w:history="1">
+            <w:r>
+              <w:rPr>
+                <w:rStyle w:val="Hipervnculo"/>
+                <w:noProof/>
+              </w:rPr>
+              <w:t>Ejemplo de posición ideal de la cámara</w:t>
+            </w:r>
+            <w:r>
+              <w:rPr>
+                <w:noProof/>
+                <w:webHidden/>
+              </w:rPr>
+              <w:tab/>
+            </w:r>
+            <w:r>
+              <w:rPr>
+                <w:noProof/>
+                <w:webHidden/>
+              </w:rPr>
+              <w:fldChar w:fldCharType="begin"/>
+            </w:r>
+            <w:r>
+              <w:rPr>
+                <w:noProof/>
+                <w:webHidden/>
+              </w:rPr>
+              <w:instrText xml:space="preserve"> PAGEREF _Toc99971051 \h </w:instrText>
+            </w:r>
+            <w:r>
+              <w:rPr>
+                <w:noProof/>
+                <w:webHidden/>
+              </w:rPr>
+            </w:r>
+            <w:r>
+              <w:rPr>
+                <w:noProof/>
+                <w:webHidden/>
+              </w:rPr>
+              <w:fldChar w:fldCharType="separate"/>
+            </w:r>
+            <w:r>
+              <w:rPr>
+                <w:noProof/>
+                <w:webHidden/>
+              </w:rPr>
+              <w:t>4</w:t>
             </w:r>
             <w:r>
               <w:rPr>
@@ -1075,7 +1280,7 @@
       <w:pPr>
         <w:pStyle w:val="Ttulo1"/>
       </w:pPr>
-      <w:bookmarkStart w:id="0" w:name="_Toc99710417"/>
+      <w:bookmarkStart w:id="0" w:name="_Toc99971044"/>
       <w:r>
         <w:lastRenderedPageBreak/>
         <w:t>Introducción</w:t>
@@ -1102,7 +1307,7 @@
       <w:pPr>
         <w:pStyle w:val="Ttulo1"/>
       </w:pPr>
-      <w:bookmarkStart w:id="1" w:name="_Toc99710418"/>
+      <w:bookmarkStart w:id="1" w:name="_Toc99971045"/>
       <w:r>
         <w:t>Requerimientos de desarrollo</w:t>
       </w:r>
@@ -1354,7 +1559,7 @@
       <w:pPr>
         <w:pStyle w:val="Ttulo2"/>
       </w:pPr>
-      <w:bookmarkStart w:id="2" w:name="_Toc99710419"/>
+      <w:bookmarkStart w:id="2" w:name="_Toc99971046"/>
       <w:r>
         <w:t>Base de datos</w:t>
       </w:r>
@@ -1397,7 +1602,7 @@
       <w:pPr>
         <w:pStyle w:val="Ttulo1"/>
       </w:pPr>
-      <w:bookmarkStart w:id="3" w:name="_Toc99710420"/>
+      <w:bookmarkStart w:id="3" w:name="_Toc99971047"/>
       <w:r>
         <w:t>Repositorio del proyecto</w:t>
       </w:r>
@@ -1432,7 +1637,7 @@
       <w:pPr>
         <w:pStyle w:val="Ttulo2"/>
       </w:pPr>
-      <w:bookmarkStart w:id="4" w:name="_Toc99710421"/>
+      <w:bookmarkStart w:id="4" w:name="_Toc99971048"/>
       <w:r>
         <w:t>Ejecutar local</w:t>
       </w:r>
@@ -1521,27 +1726,14 @@
       <w:r>
         <w:t xml:space="preserve">Ilustración </w:t>
       </w:r>
-      <w:r>
-        <w:fldChar w:fldCharType="begin"/>
-      </w:r>
-      <w:r>
-        <w:instrText xml:space="preserve"> SEQ Ilustración \* ARABIC </w:instrText>
-      </w:r>
-      <w:r>
-        <w:fldChar w:fldCharType="separate"/>
-      </w:r>
-      <w:r>
-        <w:rPr>
-          <w:noProof/>
-        </w:rPr>
-        <w:t>1</w:t>
-      </w:r>
-      <w:r>
-        <w:rPr>
-          <w:noProof/>
-        </w:rPr>
-        <w:fldChar w:fldCharType="end"/>
-      </w:r>
+      <w:fldSimple w:instr=" SEQ Ilustración \* ARABIC ">
+        <w:r>
+          <w:rPr>
+            <w:noProof/>
+          </w:rPr>
+          <w:t>1</w:t>
+        </w:r>
+      </w:fldSimple>
       <w:r>
         <w:t>.</w:t>
       </w:r>
@@ -1612,27 +1804,14 @@
       <w:r>
         <w:t xml:space="preserve">Ilustración </w:t>
       </w:r>
-      <w:r>
-        <w:fldChar w:fldCharType="begin"/>
-      </w:r>
-      <w:r>
-        <w:instrText xml:space="preserve"> SEQ Ilustración \* ARABIC </w:instrText>
-      </w:r>
-      <w:r>
-        <w:fldChar w:fldCharType="separate"/>
-      </w:r>
-      <w:r>
-        <w:rPr>
-          <w:noProof/>
-        </w:rPr>
-        <w:t>2</w:t>
-      </w:r>
-      <w:r>
-        <w:rPr>
-          <w:noProof/>
-        </w:rPr>
-        <w:fldChar w:fldCharType="end"/>
-      </w:r>
+      <w:fldSimple w:instr=" SEQ Ilustración \* ARABIC ">
+        <w:r>
+          <w:rPr>
+            <w:noProof/>
+          </w:rPr>
+          <w:t>2</w:t>
+        </w:r>
+      </w:fldSimple>
       <w:r>
         <w:t>.Importando la base de datos.</w:t>
       </w:r>
@@ -1722,27 +1901,14 @@
       <w:r>
         <w:t xml:space="preserve">Ilustración </w:t>
       </w:r>
-      <w:r>
-        <w:fldChar w:fldCharType="begin"/>
-      </w:r>
-      <w:r>
-        <w:instrText xml:space="preserve"> SEQ Ilustración \* ARABIC </w:instrText>
-      </w:r>
-      <w:r>
-        <w:fldChar w:fldCharType="separate"/>
-      </w:r>
-      <w:r>
-        <w:rPr>
-          <w:noProof/>
-        </w:rPr>
-        <w:t>3</w:t>
-      </w:r>
-      <w:r>
-        <w:rPr>
-          <w:noProof/>
-        </w:rPr>
-        <w:fldChar w:fldCharType="end"/>
-      </w:r>
+      <w:fldSimple w:instr=" SEQ Ilustración \* ARABIC ">
+        <w:r>
+          <w:rPr>
+            <w:noProof/>
+          </w:rPr>
+          <w:t>3</w:t>
+        </w:r>
+      </w:fldSimple>
       <w:r>
         <w:t>.Comando para ejecutar el código de Python.</w:t>
       </w:r>
@@ -1836,51 +2002,397 @@
     </w:p>
     <w:p>
       <w:pPr>
+        <w:pStyle w:val="Ttulo2"/>
+      </w:pPr>
+      <w:bookmarkStart w:id="5" w:name="_Toc99971049"/>
+      <w:r>
+        <w:lastRenderedPageBreak/>
+        <w:t>Cambios en el código</w:t>
+      </w:r>
+      <w:bookmarkEnd w:id="5"/>
+    </w:p>
+    <w:p>
+      <w:pPr>
         <w:jc w:val="both"/>
       </w:pPr>
       <w:r>
-        <w:lastRenderedPageBreak/>
-        <w:t>Si se usa el programa de la cámara, la cámara de preferencia debe de estar en el techo del transporté en la entrada o salida mirando hacia el suelo para su buen funcionamiento.</w:t>
+        <w:t>Si se necesita cambiar el área seleccionada vaya a la línea 25 del código ahí están los parámetros del área</w:t>
+      </w:r>
+      <w:r>
+        <w:t>, c</w:t>
+      </w:r>
+      <w:r>
+        <w:t>ada uno equivale a (X y Y) y están ordenadas en el sentido de las manecillas del reloj</w:t>
+      </w:r>
+      <w:r>
+        <w:t>; y</w:t>
+      </w:r>
+      <w:r>
+        <w:t xml:space="preserve"> para cambiar la línea que funciona como delimitación si pasa o no ir a la línea 54</w:t>
+      </w:r>
+      <w:r>
+        <w:t xml:space="preserve">, 59 y 78, 79 </w:t>
+      </w:r>
+      <w:r>
+        <w:t>respectivamente del</w:t>
+      </w:r>
+      <w:r>
+        <w:t xml:space="preserve"> código.</w:t>
+      </w:r>
+    </w:p>
+    <w:p>
+      <w:pPr>
+        <w:keepNext/>
+        <w:jc w:val="both"/>
+      </w:pPr>
+      <w:r>
+        <w:rPr>
+          <w:noProof/>
+        </w:rPr>
+        <w:drawing>
+          <wp:inline distT="0" distB="0" distL="0" distR="0" wp14:anchorId="74C53B33" wp14:editId="0BC3E604">
+            <wp:extent cx="5612130" cy="423545"/>
+            <wp:effectExtent l="0" t="0" r="7620" b="0"/>
+            <wp:docPr id="4" name="Imagen 4"/>
+            <wp:cNvGraphicFramePr>
+              <a:graphicFrameLocks xmlns:a="http://schemas.openxmlformats.org/drawingml/2006/main" noChangeAspect="1"/>
+            </wp:cNvGraphicFramePr>
+            <a:graphic xmlns:a="http://schemas.openxmlformats.org/drawingml/2006/main">
+              <a:graphicData uri="http://schemas.openxmlformats.org/drawingml/2006/picture">
+                <pic:pic xmlns:pic="http://schemas.openxmlformats.org/drawingml/2006/picture">
+                  <pic:nvPicPr>
+                    <pic:cNvPr id="4" name="Imagen 4"/>
+                    <pic:cNvPicPr/>
+                  </pic:nvPicPr>
+                  <pic:blipFill>
+                    <a:blip r:embed="rId19">
+                      <a:extLst>
+                        <a:ext uri="{28A0092B-C50C-407E-A947-70E740481C1C}">
+                          <a14:useLocalDpi xmlns:a14="http://schemas.microsoft.com/office/drawing/2010/main" val="0"/>
+                        </a:ext>
+                      </a:extLst>
+                    </a:blip>
+                    <a:stretch>
+                      <a:fillRect/>
+                    </a:stretch>
+                  </pic:blipFill>
+                  <pic:spPr>
+                    <a:xfrm>
+                      <a:off x="0" y="0"/>
+                      <a:ext cx="5612130" cy="423545"/>
+                    </a:xfrm>
+                    <a:prstGeom prst="rect">
+                      <a:avLst/>
+                    </a:prstGeom>
+                  </pic:spPr>
+                </pic:pic>
+              </a:graphicData>
+            </a:graphic>
+          </wp:inline>
+        </w:drawing>
+      </w:r>
+    </w:p>
+    <w:p>
+      <w:pPr>
+        <w:pStyle w:val="Descripcin"/>
+        <w:jc w:val="both"/>
+      </w:pPr>
+      <w:r>
+        <w:t xml:space="preserve">Ilustración </w:t>
+      </w:r>
+      <w:fldSimple w:instr=" SEQ Ilustración \* ARABIC ">
+        <w:r>
+          <w:rPr>
+            <w:noProof/>
+          </w:rPr>
+          <w:t>4</w:t>
+        </w:r>
+      </w:fldSimple>
+      <w:r>
+        <w:t xml:space="preserve"> área de análisis</w:t>
+      </w:r>
+    </w:p>
+    <w:p>
+      <w:pPr>
+        <w:keepNext/>
+        <w:jc w:val="both"/>
+      </w:pPr>
+      <w:r>
+        <w:rPr>
+          <w:noProof/>
+        </w:rPr>
+        <w:drawing>
+          <wp:inline distT="0" distB="0" distL="0" distR="0" wp14:anchorId="07E3D390" wp14:editId="28E6A9C8">
+            <wp:extent cx="4884420" cy="2099560"/>
+            <wp:effectExtent l="0" t="0" r="0" b="0"/>
+            <wp:docPr id="6" name="Imagen 6"/>
+            <wp:cNvGraphicFramePr>
+              <a:graphicFrameLocks xmlns:a="http://schemas.openxmlformats.org/drawingml/2006/main" noChangeAspect="1"/>
+            </wp:cNvGraphicFramePr>
+            <a:graphic xmlns:a="http://schemas.openxmlformats.org/drawingml/2006/main">
+              <a:graphicData uri="http://schemas.openxmlformats.org/drawingml/2006/picture">
+                <pic:pic xmlns:pic="http://schemas.openxmlformats.org/drawingml/2006/picture">
+                  <pic:nvPicPr>
+                    <pic:cNvPr id="6" name="Imagen 6"/>
+                    <pic:cNvPicPr/>
+                  </pic:nvPicPr>
+                  <pic:blipFill>
+                    <a:blip r:embed="rId20">
+                      <a:extLst>
+                        <a:ext uri="{28A0092B-C50C-407E-A947-70E740481C1C}">
+                          <a14:useLocalDpi xmlns:a14="http://schemas.microsoft.com/office/drawing/2010/main" val="0"/>
+                        </a:ext>
+                      </a:extLst>
+                    </a:blip>
+                    <a:stretch>
+                      <a:fillRect/>
+                    </a:stretch>
+                  </pic:blipFill>
+                  <pic:spPr>
+                    <a:xfrm>
+                      <a:off x="0" y="0"/>
+                      <a:ext cx="4895804" cy="2104454"/>
+                    </a:xfrm>
+                    <a:prstGeom prst="rect">
+                      <a:avLst/>
+                    </a:prstGeom>
+                  </pic:spPr>
+                </pic:pic>
+              </a:graphicData>
+            </a:graphic>
+          </wp:inline>
+        </w:drawing>
+      </w:r>
+    </w:p>
+    <w:p>
+      <w:pPr>
+        <w:pStyle w:val="Descripcin"/>
+        <w:jc w:val="both"/>
+      </w:pPr>
+      <w:r>
+        <w:t xml:space="preserve">Ilustración </w:t>
+      </w:r>
+      <w:fldSimple w:instr=" SEQ Ilustración \* ARABIC ">
+        <w:r>
+          <w:rPr>
+            <w:noProof/>
+          </w:rPr>
+          <w:t>5</w:t>
+        </w:r>
+      </w:fldSimple>
+      <w:r>
+        <w:t>.Espacio donde se delimita que pase la persona</w:t>
+      </w:r>
+      <w:r>
+        <w:t>.</w:t>
+      </w:r>
+    </w:p>
+    <w:p>
+      <w:pPr>
+        <w:keepNext/>
+      </w:pPr>
+      <w:r>
+        <w:rPr>
+          <w:noProof/>
+        </w:rPr>
+        <w:drawing>
+          <wp:inline distT="0" distB="0" distL="0" distR="0" wp14:anchorId="5215F013" wp14:editId="588FC2B1">
+            <wp:extent cx="5612130" cy="369570"/>
+            <wp:effectExtent l="0" t="0" r="7620" b="0"/>
+            <wp:docPr id="7" name="Imagen 7"/>
+            <wp:cNvGraphicFramePr>
+              <a:graphicFrameLocks xmlns:a="http://schemas.openxmlformats.org/drawingml/2006/main" noChangeAspect="1"/>
+            </wp:cNvGraphicFramePr>
+            <a:graphic xmlns:a="http://schemas.openxmlformats.org/drawingml/2006/main">
+              <a:graphicData uri="http://schemas.openxmlformats.org/drawingml/2006/picture">
+                <pic:pic xmlns:pic="http://schemas.openxmlformats.org/drawingml/2006/picture">
+                  <pic:nvPicPr>
+                    <pic:cNvPr id="7" name="Imagen 7"/>
+                    <pic:cNvPicPr/>
+                  </pic:nvPicPr>
+                  <pic:blipFill>
+                    <a:blip r:embed="rId21">
+                      <a:extLst>
+                        <a:ext uri="{28A0092B-C50C-407E-A947-70E740481C1C}">
+                          <a14:useLocalDpi xmlns:a14="http://schemas.microsoft.com/office/drawing/2010/main" val="0"/>
+                        </a:ext>
+                      </a:extLst>
+                    </a:blip>
+                    <a:stretch>
+                      <a:fillRect/>
+                    </a:stretch>
+                  </pic:blipFill>
+                  <pic:spPr>
+                    <a:xfrm>
+                      <a:off x="0" y="0"/>
+                      <a:ext cx="5612130" cy="369570"/>
+                    </a:xfrm>
+                    <a:prstGeom prst="rect">
+                      <a:avLst/>
+                    </a:prstGeom>
+                  </pic:spPr>
+                </pic:pic>
+              </a:graphicData>
+            </a:graphic>
+          </wp:inline>
+        </w:drawing>
+      </w:r>
+    </w:p>
+    <w:p>
+      <w:pPr>
+        <w:pStyle w:val="Descripcin"/>
+      </w:pPr>
+      <w:r>
+        <w:t xml:space="preserve">Ilustración </w:t>
+      </w:r>
+      <w:fldSimple w:instr=" SEQ Ilustración \* ARABIC ">
+        <w:r>
+          <w:rPr>
+            <w:noProof/>
+          </w:rPr>
+          <w:t>6</w:t>
+        </w:r>
+      </w:fldSimple>
+      <w:r>
+        <w:t>.Cambiar la posición de las líneas marcadas.</w:t>
       </w:r>
     </w:p>
     <w:p>
       <w:pPr>
         <w:pStyle w:val="Ttulo2"/>
       </w:pPr>
-      <w:r>
-        <w:t>Cambios en el código</w:t>
-      </w:r>
+      <w:bookmarkStart w:id="6" w:name="_Toc99971050"/>
+      <w:r>
+        <w:t>Uso de la cámara en el transporte</w:t>
+      </w:r>
+      <w:bookmarkEnd w:id="6"/>
     </w:p>
     <w:p>
       <w:pPr>
         <w:jc w:val="both"/>
       </w:pPr>
       <w:r>
-        <w:t>Si se necesita cambiar el área seleccionada vaya a la línea 25 del código ahí están los parámetros del área</w:t>
-      </w:r>
-      <w:r>
-        <w:t>, c</w:t>
-      </w:r>
-      <w:r>
-        <w:t>ada uno equivale a (X y Y) y están ordenadas en el sentido de las manecillas del reloj</w:t>
-      </w:r>
-      <w:r>
-        <w:t>; y</w:t>
-      </w:r>
-      <w:r>
-        <w:t xml:space="preserve"> para cambiar la línea que funciona como delimitación si pasa o no ir a la línea 54</w:t>
-      </w:r>
-      <w:r>
-        <w:t xml:space="preserve">, 59 y 78, 79 respectivamente </w:t>
-      </w:r>
-      <w:r>
-        <w:t xml:space="preserve"> del código.</w:t>
-      </w:r>
-    </w:p>
-    <w:p>
-      <w:pPr>
-        <w:jc w:val="both"/>
-      </w:pPr>
+        <w:t>Si se usa el programa de la cámara</w:t>
+      </w:r>
+      <w:r>
+        <w:t xml:space="preserve"> o del video guardado</w:t>
+      </w:r>
+      <w:r>
+        <w:t>, la cámara de preferencia debe de estar en el techo del transporté en la entrada o salida mirando hacia el suelo para su buen funcionamiento.</w:t>
+      </w:r>
+      <w:r>
+        <w:t xml:space="preserve"> Las </w:t>
+      </w:r>
+      <w:r>
+        <w:t>cámaras</w:t>
+      </w:r>
+      <w:r>
+        <w:t xml:space="preserve"> que se encuentran actualmente dentro del transporte presentan cierto impedimento en el área a analizar.</w:t>
+      </w:r>
+    </w:p>
+    <w:p>
+      <w:pPr>
+        <w:pStyle w:val="Ttulo3"/>
+      </w:pPr>
+      <w:bookmarkStart w:id="7" w:name="_Toc99971051"/>
+      <w:r>
+        <w:t>Ejemplo de posición ideal de la cámara</w:t>
+      </w:r>
+      <w:bookmarkEnd w:id="7"/>
+    </w:p>
+    <w:p>
+      <w:r>
+        <w:rPr>
+          <w:noProof/>
+        </w:rPr>
+        <w:drawing>
+          <wp:inline distT="0" distB="0" distL="0" distR="0" wp14:anchorId="5B3C4C8A" wp14:editId="2F1C4180">
+            <wp:extent cx="2628900" cy="1649095"/>
+            <wp:effectExtent l="0" t="0" r="0" b="8255"/>
+            <wp:docPr id="8" name="Imagen 8" descr="Imagen que contiene computadora, tren&#10;&#10;Descripción generada automáticamente"/>
+            <wp:cNvGraphicFramePr>
+              <a:graphicFrameLocks xmlns:a="http://schemas.openxmlformats.org/drawingml/2006/main" noChangeAspect="1"/>
+            </wp:cNvGraphicFramePr>
+            <a:graphic xmlns:a="http://schemas.openxmlformats.org/drawingml/2006/main">
+              <a:graphicData uri="http://schemas.openxmlformats.org/drawingml/2006/picture">
+                <pic:pic xmlns:pic="http://schemas.openxmlformats.org/drawingml/2006/picture">
+                  <pic:nvPicPr>
+                    <pic:cNvPr id="8" name="Imagen 8" descr="Imagen que contiene computadora, tren&#10;&#10;Descripción generada automáticamente"/>
+                    <pic:cNvPicPr/>
+                  </pic:nvPicPr>
+                  <pic:blipFill>
+                    <a:blip r:embed="rId22" cstate="print">
+                      <a:extLst>
+                        <a:ext uri="{28A0092B-C50C-407E-A947-70E740481C1C}">
+                          <a14:useLocalDpi xmlns:a14="http://schemas.microsoft.com/office/drawing/2010/main" val="0"/>
+                        </a:ext>
+                      </a:extLst>
+                    </a:blip>
+                    <a:stretch>
+                      <a:fillRect/>
+                    </a:stretch>
+                  </pic:blipFill>
+                  <pic:spPr>
+                    <a:xfrm>
+                      <a:off x="0" y="0"/>
+                      <a:ext cx="2641389" cy="1656929"/>
+                    </a:xfrm>
+                    <a:prstGeom prst="rect">
+                      <a:avLst/>
+                    </a:prstGeom>
+                  </pic:spPr>
+                </pic:pic>
+              </a:graphicData>
+            </a:graphic>
+          </wp:inline>
+        </w:drawing>
+      </w:r>
+      <w:r>
+        <w:rPr>
+          <w:noProof/>
+        </w:rPr>
+        <w:drawing>
+          <wp:inline distT="0" distB="0" distL="0" distR="0" wp14:anchorId="3E7C55E4" wp14:editId="556E8843">
+            <wp:extent cx="2819181" cy="1736725"/>
+            <wp:effectExtent l="0" t="0" r="635" b="0"/>
+            <wp:docPr id="10" name="Imagen 10"/>
+            <wp:cNvGraphicFramePr>
+              <a:graphicFrameLocks xmlns:a="http://schemas.openxmlformats.org/drawingml/2006/main" noChangeAspect="1"/>
+            </wp:cNvGraphicFramePr>
+            <a:graphic xmlns:a="http://schemas.openxmlformats.org/drawingml/2006/main">
+              <a:graphicData uri="http://schemas.openxmlformats.org/drawingml/2006/picture">
+                <pic:pic xmlns:pic="http://schemas.openxmlformats.org/drawingml/2006/picture">
+                  <pic:nvPicPr>
+                    <pic:cNvPr id="10" name="Imagen 10"/>
+                    <pic:cNvPicPr/>
+                  </pic:nvPicPr>
+                  <pic:blipFill>
+                    <a:blip r:embed="rId23" cstate="print">
+                      <a:extLst>
+                        <a:ext uri="{28A0092B-C50C-407E-A947-70E740481C1C}">
+                          <a14:useLocalDpi xmlns:a14="http://schemas.microsoft.com/office/drawing/2010/main" val="0"/>
+                        </a:ext>
+                      </a:extLst>
+                    </a:blip>
+                    <a:stretch>
+                      <a:fillRect/>
+                    </a:stretch>
+                  </pic:blipFill>
+                  <pic:spPr>
+                    <a:xfrm>
+                      <a:off x="0" y="0"/>
+                      <a:ext cx="2840029" cy="1749568"/>
+                    </a:xfrm>
+                    <a:prstGeom prst="rect">
+                      <a:avLst/>
+                    </a:prstGeom>
+                  </pic:spPr>
+                </pic:pic>
+              </a:graphicData>
+            </a:graphic>
+          </wp:inline>
+        </w:drawing>
+      </w:r>
     </w:p>
     <w:sectPr>
       <w:pgSz w:w="12240" w:h="15840"/>
@@ -2573,6 +3085,28 @@
       <w:szCs w:val="26"/>
     </w:rPr>
   </w:style>
+  <w:style w:type="paragraph" w:styleId="Ttulo3">
+    <w:name w:val="heading 3"/>
+    <w:basedOn w:val="Normal"/>
+    <w:next w:val="Normal"/>
+    <w:link w:val="Ttulo3Car"/>
+    <w:uiPriority w:val="9"/>
+    <w:unhideWhenUsed/>
+    <w:qFormat/>
+    <w:rsid w:val="006E4D58"/>
+    <w:pPr>
+      <w:keepNext/>
+      <w:keepLines/>
+      <w:spacing w:before="40" w:after="0"/>
+      <w:outlineLvl w:val="2"/>
+    </w:pPr>
+    <w:rPr>
+      <w:rFonts w:asciiTheme="majorHAnsi" w:eastAsiaTheme="majorEastAsia" w:hAnsiTheme="majorHAnsi" w:cstheme="majorBidi"/>
+      <w:color w:val="0D5571" w:themeColor="accent1" w:themeShade="7F"/>
+      <w:sz w:val="24"/>
+      <w:szCs w:val="24"/>
+    </w:rPr>
+  </w:style>
   <w:style w:type="character" w:default="1" w:styleId="Fuentedeprrafopredeter">
     <w:name w:val="Default Paragraph Font"/>
     <w:uiPriority w:val="1"/>
@@ -2743,6 +3277,32 @@
       <w:sz w:val="18"/>
       <w:szCs w:val="18"/>
     </w:rPr>
+  </w:style>
+  <w:style w:type="character" w:customStyle="1" w:styleId="Ttulo3Car">
+    <w:name w:val="Título 3 Car"/>
+    <w:basedOn w:val="Fuentedeprrafopredeter"/>
+    <w:link w:val="Ttulo3"/>
+    <w:uiPriority w:val="9"/>
+    <w:rsid w:val="006E4D58"/>
+    <w:rPr>
+      <w:rFonts w:asciiTheme="majorHAnsi" w:eastAsiaTheme="majorEastAsia" w:hAnsiTheme="majorHAnsi" w:cstheme="majorBidi"/>
+      <w:color w:val="0D5571" w:themeColor="accent1" w:themeShade="7F"/>
+      <w:sz w:val="24"/>
+      <w:szCs w:val="24"/>
+    </w:rPr>
+  </w:style>
+  <w:style w:type="paragraph" w:styleId="TDC3">
+    <w:name w:val="toc 3"/>
+    <w:basedOn w:val="Normal"/>
+    <w:next w:val="Normal"/>
+    <w:autoRedefine/>
+    <w:uiPriority w:val="39"/>
+    <w:unhideWhenUsed/>
+    <w:rsid w:val="000C1666"/>
+    <w:pPr>
+      <w:spacing w:after="100"/>
+      <w:ind w:left="440"/>
+    </w:pPr>
   </w:style>
 </w:styles>
 </file>

</xml_diff>